<commit_message>
Update Microelectronic Project Milestone.docx
</commit_message>
<xml_diff>
--- a/Microelectronic Project Milestone.docx
+++ b/Microelectronic Project Milestone.docx
@@ -33,12 +33,12 @@
     <w:tbl>
       <w:tblPr>
         <w:tblStyle w:val="TableGrid"/>
-        <w:tblW w:w="0" w:type="auto"/>
+        <w:tblW w:w="9365" w:type="dxa"/>
         <w:tblLook w:val="04A0" w:firstRow="1" w:lastRow="0" w:firstColumn="1" w:lastColumn="0" w:noHBand="0" w:noVBand="1"/>
       </w:tblPr>
       <w:tblGrid>
         <w:gridCol w:w="647"/>
-        <w:gridCol w:w="2585"/>
+        <w:gridCol w:w="5041"/>
         <w:gridCol w:w="1533"/>
         <w:gridCol w:w="2144"/>
       </w:tblGrid>
@@ -63,7 +63,7 @@
         </w:tc>
         <w:tc>
           <w:tcPr>
-            <w:tcW w:w="2585" w:type="dxa"/>
+            <w:tcW w:w="5041" w:type="dxa"/>
           </w:tcPr>
           <w:p>
             <w:pPr>
@@ -137,19 +137,19 @@
         </w:tc>
         <w:tc>
           <w:tcPr>
-            <w:tcW w:w="2585" w:type="dxa"/>
-          </w:tcPr>
-          <w:p>
-            <w:pPr>
-              <w:rPr>
-                <w:lang w:val="en-GB"/>
-              </w:rPr>
-            </w:pPr>
-            <w:r>
-              <w:rPr>
-                <w:lang w:val="en-GB"/>
-              </w:rPr>
-              <w:t>Get task.</w:t>
+            <w:tcW w:w="5041" w:type="dxa"/>
+          </w:tcPr>
+          <w:p>
+            <w:pPr>
+              <w:rPr>
+                <w:lang w:val="en-GB"/>
+              </w:rPr>
+            </w:pPr>
+            <w:r>
+              <w:rPr>
+                <w:lang w:val="en-GB"/>
+              </w:rPr>
+              <w:t>Get task</w:t>
             </w:r>
           </w:p>
         </w:tc>
@@ -205,25 +205,16 @@
         </w:tc>
         <w:tc>
           <w:tcPr>
-            <w:tcW w:w="2585" w:type="dxa"/>
-          </w:tcPr>
-          <w:p>
-            <w:pPr>
-              <w:rPr>
-                <w:lang w:val="en-GB"/>
-              </w:rPr>
-            </w:pPr>
-            <w:r>
-              <w:rPr>
-                <w:lang w:val="en-GB"/>
-              </w:rPr>
-              <w:t>De</w:t>
-            </w:r>
-            <w:r>
-              <w:rPr>
-                <w:lang w:val="en-GB"/>
-              </w:rPr>
-              <w:t>sign architecture diagram.</w:t>
+            <w:tcW w:w="5041" w:type="dxa"/>
+          </w:tcPr>
+          <w:p>
+            <w:pPr>
+              <w:rPr>
+                <w:lang w:val="en-GB"/>
+              </w:rPr>
+            </w:pPr>
+            <w:r>
+              <w:t>literature research</w:t>
             </w:r>
           </w:p>
         </w:tc>
@@ -237,12 +228,6 @@
                 <w:lang w:val="en-GB"/>
               </w:rPr>
             </w:pPr>
-            <w:r>
-              <w:rPr>
-                <w:lang w:val="en-GB"/>
-              </w:rPr>
-              <w:t>31/05/2024</w:t>
-            </w:r>
           </w:p>
         </w:tc>
         <w:tc>
@@ -279,19 +264,25 @@
         </w:tc>
         <w:tc>
           <w:tcPr>
-            <w:tcW w:w="2585" w:type="dxa"/>
-          </w:tcPr>
-          <w:p>
-            <w:pPr>
-              <w:rPr>
-                <w:lang w:val="en-GB"/>
-              </w:rPr>
-            </w:pPr>
-            <w:r>
-              <w:rPr>
-                <w:lang w:val="en-GB"/>
-              </w:rPr>
-              <w:t>Design testbench.</w:t>
+            <w:tcW w:w="5041" w:type="dxa"/>
+          </w:tcPr>
+          <w:p>
+            <w:pPr>
+              <w:rPr>
+                <w:lang w:val="en-GB"/>
+              </w:rPr>
+            </w:pPr>
+            <w:r>
+              <w:rPr>
+                <w:lang w:val="en-GB"/>
+              </w:rPr>
+              <w:t>De</w:t>
+            </w:r>
+            <w:r>
+              <w:rPr>
+                <w:lang w:val="en-GB"/>
+              </w:rPr>
+              <w:t>sign architecture diagram</w:t>
             </w:r>
           </w:p>
         </w:tc>
@@ -347,19 +338,19 @@
         </w:tc>
         <w:tc>
           <w:tcPr>
-            <w:tcW w:w="2585" w:type="dxa"/>
-          </w:tcPr>
-          <w:p>
-            <w:pPr>
-              <w:rPr>
-                <w:lang w:val="en-GB"/>
-              </w:rPr>
-            </w:pPr>
-            <w:r>
-              <w:rPr>
-                <w:lang w:val="en-GB"/>
-              </w:rPr>
-              <w:t>Distribute task/ decompose diagram.</w:t>
+            <w:tcW w:w="5041" w:type="dxa"/>
+          </w:tcPr>
+          <w:p>
+            <w:pPr>
+              <w:rPr>
+                <w:lang w:val="en-GB"/>
+              </w:rPr>
+            </w:pPr>
+            <w:r>
+              <w:rPr>
+                <w:lang w:val="en-GB"/>
+              </w:rPr>
+              <w:t>Design testbench</w:t>
             </w:r>
           </w:p>
         </w:tc>
@@ -415,19 +406,19 @@
         </w:tc>
         <w:tc>
           <w:tcPr>
-            <w:tcW w:w="2585" w:type="dxa"/>
-          </w:tcPr>
-          <w:p>
-            <w:pPr>
-              <w:rPr>
-                <w:lang w:val="en-GB"/>
-              </w:rPr>
-            </w:pPr>
-            <w:r>
-              <w:rPr>
-                <w:lang w:val="en-GB"/>
-              </w:rPr>
-              <w:t>Build all components/modules and testbench.</w:t>
+            <w:tcW w:w="5041" w:type="dxa"/>
+          </w:tcPr>
+          <w:p>
+            <w:pPr>
+              <w:rPr>
+                <w:lang w:val="en-GB"/>
+              </w:rPr>
+            </w:pPr>
+            <w:r>
+              <w:rPr>
+                <w:lang w:val="en-GB"/>
+              </w:rPr>
+              <w:t>Distribute task/ decompose diagram</w:t>
             </w:r>
           </w:p>
         </w:tc>
@@ -445,7 +436,7 @@
               <w:rPr>
                 <w:lang w:val="en-GB"/>
               </w:rPr>
-              <w:t>07/06/2024</w:t>
+              <w:t>31/05/2024</w:t>
             </w:r>
           </w:p>
         </w:tc>
@@ -483,19 +474,19 @@
         </w:tc>
         <w:tc>
           <w:tcPr>
-            <w:tcW w:w="2585" w:type="dxa"/>
-          </w:tcPr>
-          <w:p>
-            <w:pPr>
-              <w:rPr>
-                <w:lang w:val="en-GB"/>
-              </w:rPr>
-            </w:pPr>
-            <w:r>
-              <w:rPr>
-                <w:lang w:val="en-GB"/>
-              </w:rPr>
-              <w:t>Integrate components/modules.</w:t>
+            <w:tcW w:w="5041" w:type="dxa"/>
+          </w:tcPr>
+          <w:p>
+            <w:pPr>
+              <w:rPr>
+                <w:lang w:val="en-GB"/>
+              </w:rPr>
+            </w:pPr>
+            <w:r>
+              <w:rPr>
+                <w:lang w:val="en-GB"/>
+              </w:rPr>
+              <w:t>Build all components/modules and testbench</w:t>
             </w:r>
           </w:p>
         </w:tc>
@@ -513,13 +504,7 @@
               <w:rPr>
                 <w:lang w:val="en-GB"/>
               </w:rPr>
-              <w:t>08</w:t>
-            </w:r>
-            <w:r>
-              <w:rPr>
-                <w:lang w:val="en-GB"/>
-              </w:rPr>
-              <w:t>/06/2024</w:t>
+              <w:t>07/06/2024</w:t>
             </w:r>
           </w:p>
         </w:tc>
@@ -557,19 +542,19 @@
         </w:tc>
         <w:tc>
           <w:tcPr>
-            <w:tcW w:w="2585" w:type="dxa"/>
-          </w:tcPr>
-          <w:p>
-            <w:pPr>
-              <w:rPr>
-                <w:lang w:val="en-GB"/>
-              </w:rPr>
-            </w:pPr>
-            <w:r>
-              <w:rPr>
-                <w:lang w:val="en-GB"/>
-              </w:rPr>
-              <w:t>Test</w:t>
+            <w:tcW w:w="5041" w:type="dxa"/>
+          </w:tcPr>
+          <w:p>
+            <w:pPr>
+              <w:rPr>
+                <w:lang w:val="en-GB"/>
+              </w:rPr>
+            </w:pPr>
+            <w:r>
+              <w:rPr>
+                <w:lang w:val="en-GB"/>
+              </w:rPr>
+              <w:t>Integrate components/modules</w:t>
             </w:r>
           </w:p>
         </w:tc>
@@ -587,7 +572,7 @@
               <w:rPr>
                 <w:lang w:val="en-GB"/>
               </w:rPr>
-              <w:t>8/06/2024</w:t>
+              <w:t>08/06/2024</w:t>
             </w:r>
           </w:p>
         </w:tc>
@@ -625,7 +610,75 @@
         </w:tc>
         <w:tc>
           <w:tcPr>
-            <w:tcW w:w="2585" w:type="dxa"/>
+            <w:tcW w:w="5041" w:type="dxa"/>
+          </w:tcPr>
+          <w:p>
+            <w:pPr>
+              <w:rPr>
+                <w:lang w:val="en-GB"/>
+              </w:rPr>
+            </w:pPr>
+            <w:r>
+              <w:rPr>
+                <w:lang w:val="en-GB"/>
+              </w:rPr>
+              <w:t>Test</w:t>
+            </w:r>
+          </w:p>
+        </w:tc>
+        <w:tc>
+          <w:tcPr>
+            <w:tcW w:w="1533" w:type="dxa"/>
+          </w:tcPr>
+          <w:p>
+            <w:pPr>
+              <w:rPr>
+                <w:lang w:val="en-GB"/>
+              </w:rPr>
+            </w:pPr>
+            <w:r>
+              <w:rPr>
+                <w:lang w:val="en-GB"/>
+              </w:rPr>
+              <w:t>8/06/2024</w:t>
+            </w:r>
+          </w:p>
+        </w:tc>
+        <w:tc>
+          <w:tcPr>
+            <w:tcW w:w="2144" w:type="dxa"/>
+          </w:tcPr>
+          <w:p>
+            <w:pPr>
+              <w:rPr>
+                <w:lang w:val="en-GB"/>
+              </w:rPr>
+            </w:pPr>
+          </w:p>
+        </w:tc>
+      </w:tr>
+      <w:tr>
+        <w:tc>
+          <w:tcPr>
+            <w:tcW w:w="647" w:type="dxa"/>
+          </w:tcPr>
+          <w:p>
+            <w:pPr>
+              <w:rPr>
+                <w:lang w:val="en-GB"/>
+              </w:rPr>
+            </w:pPr>
+            <w:r>
+              <w:rPr>
+                <w:lang w:val="en-GB"/>
+              </w:rPr>
+              <w:t>9</w:t>
+            </w:r>
+          </w:p>
+        </w:tc>
+        <w:tc>
+          <w:tcPr>
+            <w:tcW w:w="5041" w:type="dxa"/>
           </w:tcPr>
           <w:p>
             <w:pPr>
@@ -694,9 +747,1567 @@
         <w:t>Task and Assignment</w:t>
       </w:r>
     </w:p>
+    <w:tbl>
+      <w:tblPr>
+        <w:tblStyle w:val="TableGrid"/>
+        <w:tblW w:w="9493" w:type="dxa"/>
+        <w:tblLayout w:type="fixed"/>
+        <w:tblLook w:val="04A0" w:firstRow="1" w:lastRow="0" w:firstColumn="1" w:lastColumn="0" w:noHBand="0" w:noVBand="1"/>
+      </w:tblPr>
+      <w:tblGrid>
+        <w:gridCol w:w="518"/>
+        <w:gridCol w:w="2529"/>
+        <w:gridCol w:w="2335"/>
+        <w:gridCol w:w="1559"/>
+        <w:gridCol w:w="1276"/>
+        <w:gridCol w:w="1276"/>
+      </w:tblGrid>
+      <w:tr>
+        <w:tc>
+          <w:tcPr>
+            <w:tcW w:w="518" w:type="dxa"/>
+          </w:tcPr>
+          <w:p>
+            <w:pPr>
+              <w:rPr>
+                <w:lang w:val="en-GB"/>
+              </w:rPr>
+            </w:pPr>
+            <w:r>
+              <w:rPr>
+                <w:lang w:val="en-GB"/>
+              </w:rPr>
+              <w:t>No</w:t>
+            </w:r>
+          </w:p>
+        </w:tc>
+        <w:tc>
+          <w:tcPr>
+            <w:tcW w:w="2529" w:type="dxa"/>
+          </w:tcPr>
+          <w:p>
+            <w:pPr>
+              <w:rPr>
+                <w:lang w:val="en-GB"/>
+              </w:rPr>
+            </w:pPr>
+            <w:r>
+              <w:rPr>
+                <w:lang w:val="en-GB"/>
+              </w:rPr>
+              <w:t>Milestones</w:t>
+            </w:r>
+          </w:p>
+        </w:tc>
+        <w:tc>
+          <w:tcPr>
+            <w:tcW w:w="2335" w:type="dxa"/>
+          </w:tcPr>
+          <w:p>
+            <w:pPr>
+              <w:rPr>
+                <w:lang w:val="en-GB"/>
+              </w:rPr>
+            </w:pPr>
+            <w:r>
+              <w:rPr>
+                <w:lang w:val="en-GB"/>
+              </w:rPr>
+              <w:t>Subtask</w:t>
+            </w:r>
+          </w:p>
+        </w:tc>
+        <w:tc>
+          <w:tcPr>
+            <w:tcW w:w="1559" w:type="dxa"/>
+          </w:tcPr>
+          <w:p>
+            <w:pPr>
+              <w:rPr>
+                <w:lang w:val="en-GB"/>
+              </w:rPr>
+            </w:pPr>
+            <w:r>
+              <w:rPr>
+                <w:lang w:val="en-GB"/>
+              </w:rPr>
+              <w:t>Assignment</w:t>
+            </w:r>
+          </w:p>
+        </w:tc>
+        <w:tc>
+          <w:tcPr>
+            <w:tcW w:w="1276" w:type="dxa"/>
+          </w:tcPr>
+          <w:p>
+            <w:pPr>
+              <w:rPr>
+                <w:lang w:val="en-GB"/>
+              </w:rPr>
+            </w:pPr>
+            <w:r>
+              <w:rPr>
+                <w:lang w:val="en-GB"/>
+              </w:rPr>
+              <w:t>Deadline</w:t>
+            </w:r>
+          </w:p>
+        </w:tc>
+        <w:tc>
+          <w:tcPr>
+            <w:tcW w:w="1276" w:type="dxa"/>
+          </w:tcPr>
+          <w:p>
+            <w:pPr>
+              <w:rPr>
+                <w:lang w:val="en-GB"/>
+              </w:rPr>
+            </w:pPr>
+            <w:r>
+              <w:rPr>
+                <w:lang w:val="en-GB"/>
+              </w:rPr>
+              <w:t>Notes</w:t>
+            </w:r>
+          </w:p>
+        </w:tc>
+      </w:tr>
+      <w:tr>
+        <w:tc>
+          <w:tcPr>
+            <w:tcW w:w="518" w:type="dxa"/>
+          </w:tcPr>
+          <w:p>
+            <w:pPr>
+              <w:rPr>
+                <w:lang w:val="en-GB"/>
+              </w:rPr>
+            </w:pPr>
+            <w:r>
+              <w:rPr>
+                <w:lang w:val="en-GB"/>
+              </w:rPr>
+              <w:t>1</w:t>
+            </w:r>
+          </w:p>
+        </w:tc>
+        <w:tc>
+          <w:tcPr>
+            <w:tcW w:w="2529" w:type="dxa"/>
+          </w:tcPr>
+          <w:p>
+            <w:pPr>
+              <w:rPr>
+                <w:lang w:val="en-GB"/>
+              </w:rPr>
+            </w:pPr>
+            <w:r>
+              <w:rPr>
+                <w:lang w:val="en-GB"/>
+              </w:rPr>
+              <w:t>Get task</w:t>
+            </w:r>
+          </w:p>
+        </w:tc>
+        <w:tc>
+          <w:tcPr>
+            <w:tcW w:w="2335" w:type="dxa"/>
+          </w:tcPr>
+          <w:p>
+            <w:pPr>
+              <w:rPr>
+                <w:lang w:val="en-GB"/>
+              </w:rPr>
+            </w:pPr>
+          </w:p>
+        </w:tc>
+        <w:tc>
+          <w:tcPr>
+            <w:tcW w:w="1559" w:type="dxa"/>
+          </w:tcPr>
+          <w:p>
+            <w:pPr>
+              <w:rPr>
+                <w:lang w:val="en-GB"/>
+              </w:rPr>
+            </w:pPr>
+            <w:r>
+              <w:rPr>
+                <w:lang w:val="en-GB"/>
+              </w:rPr>
+              <w:t>everybody</w:t>
+            </w:r>
+          </w:p>
+        </w:tc>
+        <w:tc>
+          <w:tcPr>
+            <w:tcW w:w="1276" w:type="dxa"/>
+          </w:tcPr>
+          <w:p>
+            <w:pPr>
+              <w:rPr>
+                <w:lang w:val="en-GB"/>
+              </w:rPr>
+            </w:pPr>
+            <w:r>
+              <w:rPr>
+                <w:lang w:val="en-GB"/>
+              </w:rPr>
+              <w:t>30/05</w:t>
+            </w:r>
+          </w:p>
+        </w:tc>
+        <w:tc>
+          <w:tcPr>
+            <w:tcW w:w="1276" w:type="dxa"/>
+          </w:tcPr>
+          <w:p>
+            <w:pPr>
+              <w:rPr>
+                <w:lang w:val="en-GB"/>
+              </w:rPr>
+            </w:pPr>
+          </w:p>
+        </w:tc>
+      </w:tr>
+      <w:tr>
+        <w:tc>
+          <w:tcPr>
+            <w:tcW w:w="518" w:type="dxa"/>
+          </w:tcPr>
+          <w:p>
+            <w:pPr>
+              <w:rPr>
+                <w:lang w:val="en-GB"/>
+              </w:rPr>
+            </w:pPr>
+            <w:r>
+              <w:rPr>
+                <w:lang w:val="en-GB"/>
+              </w:rPr>
+              <w:t>2</w:t>
+            </w:r>
+          </w:p>
+        </w:tc>
+        <w:tc>
+          <w:tcPr>
+            <w:tcW w:w="2529" w:type="dxa"/>
+          </w:tcPr>
+          <w:p>
+            <w:pPr>
+              <w:rPr>
+                <w:lang w:val="en-GB"/>
+              </w:rPr>
+            </w:pPr>
+            <w:r>
+              <w:t>literature research</w:t>
+            </w:r>
+          </w:p>
+        </w:tc>
+        <w:tc>
+          <w:tcPr>
+            <w:tcW w:w="2335" w:type="dxa"/>
+          </w:tcPr>
+          <w:p>
+            <w:pPr>
+              <w:rPr>
+                <w:lang w:val="en-GB"/>
+              </w:rPr>
+            </w:pPr>
+          </w:p>
+        </w:tc>
+        <w:tc>
+          <w:tcPr>
+            <w:tcW w:w="1559" w:type="dxa"/>
+          </w:tcPr>
+          <w:p>
+            <w:pPr>
+              <w:rPr>
+                <w:lang w:val="en-GB"/>
+              </w:rPr>
+            </w:pPr>
+            <w:r>
+              <w:rPr>
+                <w:lang w:val="en-GB"/>
+              </w:rPr>
+              <w:t>everybody</w:t>
+            </w:r>
+          </w:p>
+        </w:tc>
+        <w:tc>
+          <w:tcPr>
+            <w:tcW w:w="1276" w:type="dxa"/>
+          </w:tcPr>
+          <w:p>
+            <w:pPr>
+              <w:rPr>
+                <w:lang w:val="en-GB"/>
+              </w:rPr>
+            </w:pPr>
+          </w:p>
+        </w:tc>
+        <w:tc>
+          <w:tcPr>
+            <w:tcW w:w="1276" w:type="dxa"/>
+          </w:tcPr>
+          <w:p>
+            <w:pPr>
+              <w:rPr>
+                <w:lang w:val="en-GB"/>
+              </w:rPr>
+            </w:pPr>
+          </w:p>
+        </w:tc>
+      </w:tr>
+      <w:tr>
+        <w:tc>
+          <w:tcPr>
+            <w:tcW w:w="518" w:type="dxa"/>
+          </w:tcPr>
+          <w:p>
+            <w:pPr>
+              <w:rPr>
+                <w:lang w:val="en-GB"/>
+              </w:rPr>
+            </w:pPr>
+            <w:r>
+              <w:rPr>
+                <w:lang w:val="en-GB"/>
+              </w:rPr>
+              <w:t>3</w:t>
+            </w:r>
+          </w:p>
+        </w:tc>
+        <w:tc>
+          <w:tcPr>
+            <w:tcW w:w="2529" w:type="dxa"/>
+          </w:tcPr>
+          <w:p>
+            <w:pPr>
+              <w:rPr>
+                <w:lang w:val="en-GB"/>
+              </w:rPr>
+            </w:pPr>
+            <w:r>
+              <w:rPr>
+                <w:lang w:val="en-GB"/>
+              </w:rPr>
+              <w:t>De</w:t>
+            </w:r>
+            <w:r>
+              <w:rPr>
+                <w:lang w:val="en-GB"/>
+              </w:rPr>
+              <w:t>sign architecture diagram</w:t>
+            </w:r>
+          </w:p>
+        </w:tc>
+        <w:tc>
+          <w:tcPr>
+            <w:tcW w:w="2335" w:type="dxa"/>
+          </w:tcPr>
+          <w:p>
+            <w:pPr>
+              <w:rPr>
+                <w:lang w:val="en-GB"/>
+              </w:rPr>
+            </w:pPr>
+          </w:p>
+        </w:tc>
+        <w:tc>
+          <w:tcPr>
+            <w:tcW w:w="1559" w:type="dxa"/>
+          </w:tcPr>
+          <w:p>
+            <w:pPr>
+              <w:rPr>
+                <w:lang w:val="en-GB"/>
+              </w:rPr>
+            </w:pPr>
+            <w:r>
+              <w:rPr>
+                <w:lang w:val="en-GB"/>
+              </w:rPr>
+              <w:t>everybody</w:t>
+            </w:r>
+          </w:p>
+        </w:tc>
+        <w:tc>
+          <w:tcPr>
+            <w:tcW w:w="1276" w:type="dxa"/>
+          </w:tcPr>
+          <w:p>
+            <w:pPr>
+              <w:rPr>
+                <w:lang w:val="en-GB"/>
+              </w:rPr>
+            </w:pPr>
+            <w:r>
+              <w:rPr>
+                <w:lang w:val="en-GB"/>
+              </w:rPr>
+              <w:t>31/05</w:t>
+            </w:r>
+          </w:p>
+        </w:tc>
+        <w:tc>
+          <w:tcPr>
+            <w:tcW w:w="1276" w:type="dxa"/>
+          </w:tcPr>
+          <w:p>
+            <w:pPr>
+              <w:rPr>
+                <w:lang w:val="en-GB"/>
+              </w:rPr>
+            </w:pPr>
+          </w:p>
+        </w:tc>
+      </w:tr>
+      <w:tr>
+        <w:tc>
+          <w:tcPr>
+            <w:tcW w:w="518" w:type="dxa"/>
+          </w:tcPr>
+          <w:p>
+            <w:pPr>
+              <w:rPr>
+                <w:lang w:val="en-GB"/>
+              </w:rPr>
+            </w:pPr>
+            <w:r>
+              <w:rPr>
+                <w:lang w:val="en-GB"/>
+              </w:rPr>
+              <w:t>4</w:t>
+            </w:r>
+          </w:p>
+        </w:tc>
+        <w:tc>
+          <w:tcPr>
+            <w:tcW w:w="2529" w:type="dxa"/>
+          </w:tcPr>
+          <w:p>
+            <w:pPr>
+              <w:rPr>
+                <w:lang w:val="en-GB"/>
+              </w:rPr>
+            </w:pPr>
+            <w:r>
+              <w:rPr>
+                <w:lang w:val="en-GB"/>
+              </w:rPr>
+              <w:t>Design testbench</w:t>
+            </w:r>
+          </w:p>
+        </w:tc>
+        <w:tc>
+          <w:tcPr>
+            <w:tcW w:w="2335" w:type="dxa"/>
+          </w:tcPr>
+          <w:p>
+            <w:pPr>
+              <w:rPr>
+                <w:lang w:val="en-GB"/>
+              </w:rPr>
+            </w:pPr>
+          </w:p>
+        </w:tc>
+        <w:tc>
+          <w:tcPr>
+            <w:tcW w:w="1559" w:type="dxa"/>
+          </w:tcPr>
+          <w:p>
+            <w:pPr>
+              <w:rPr>
+                <w:lang w:val="en-GB"/>
+              </w:rPr>
+            </w:pPr>
+            <w:r>
+              <w:rPr>
+                <w:lang w:val="en-GB"/>
+              </w:rPr>
+              <w:t>everybody</w:t>
+            </w:r>
+          </w:p>
+        </w:tc>
+        <w:tc>
+          <w:tcPr>
+            <w:tcW w:w="1276" w:type="dxa"/>
+          </w:tcPr>
+          <w:p>
+            <w:pPr>
+              <w:rPr>
+                <w:lang w:val="en-GB"/>
+              </w:rPr>
+            </w:pPr>
+            <w:r>
+              <w:rPr>
+                <w:lang w:val="en-GB"/>
+              </w:rPr>
+              <w:t>31/05</w:t>
+            </w:r>
+          </w:p>
+        </w:tc>
+        <w:tc>
+          <w:tcPr>
+            <w:tcW w:w="1276" w:type="dxa"/>
+          </w:tcPr>
+          <w:p>
+            <w:pPr>
+              <w:rPr>
+                <w:lang w:val="en-GB"/>
+              </w:rPr>
+            </w:pPr>
+          </w:p>
+        </w:tc>
+      </w:tr>
+      <w:tr>
+        <w:tc>
+          <w:tcPr>
+            <w:tcW w:w="518" w:type="dxa"/>
+          </w:tcPr>
+          <w:p>
+            <w:pPr>
+              <w:rPr>
+                <w:lang w:val="en-GB"/>
+              </w:rPr>
+            </w:pPr>
+            <w:r>
+              <w:rPr>
+                <w:lang w:val="en-GB"/>
+              </w:rPr>
+              <w:t>5</w:t>
+            </w:r>
+          </w:p>
+        </w:tc>
+        <w:tc>
+          <w:tcPr>
+            <w:tcW w:w="2529" w:type="dxa"/>
+          </w:tcPr>
+          <w:p>
+            <w:pPr>
+              <w:rPr>
+                <w:lang w:val="en-GB"/>
+              </w:rPr>
+            </w:pPr>
+            <w:r>
+              <w:rPr>
+                <w:lang w:val="en-GB"/>
+              </w:rPr>
+              <w:t>Distribute task/ decompose diagram</w:t>
+            </w:r>
+          </w:p>
+        </w:tc>
+        <w:tc>
+          <w:tcPr>
+            <w:tcW w:w="2335" w:type="dxa"/>
+          </w:tcPr>
+          <w:p>
+            <w:pPr>
+              <w:rPr>
+                <w:lang w:val="en-GB"/>
+              </w:rPr>
+            </w:pPr>
+          </w:p>
+        </w:tc>
+        <w:tc>
+          <w:tcPr>
+            <w:tcW w:w="1559" w:type="dxa"/>
+          </w:tcPr>
+          <w:p>
+            <w:pPr>
+              <w:rPr>
+                <w:lang w:val="en-GB"/>
+              </w:rPr>
+            </w:pPr>
+            <w:r>
+              <w:rPr>
+                <w:lang w:val="en-GB"/>
+              </w:rPr>
+              <w:t>everybody</w:t>
+            </w:r>
+          </w:p>
+        </w:tc>
+        <w:tc>
+          <w:tcPr>
+            <w:tcW w:w="1276" w:type="dxa"/>
+          </w:tcPr>
+          <w:p>
+            <w:pPr>
+              <w:rPr>
+                <w:lang w:val="en-GB"/>
+              </w:rPr>
+            </w:pPr>
+            <w:r>
+              <w:rPr>
+                <w:lang w:val="en-GB"/>
+              </w:rPr>
+              <w:t>31/05</w:t>
+            </w:r>
+          </w:p>
+        </w:tc>
+        <w:tc>
+          <w:tcPr>
+            <w:tcW w:w="1276" w:type="dxa"/>
+          </w:tcPr>
+          <w:p>
+            <w:pPr>
+              <w:rPr>
+                <w:lang w:val="en-GB"/>
+              </w:rPr>
+            </w:pPr>
+          </w:p>
+        </w:tc>
+      </w:tr>
+      <w:tr>
+        <w:tc>
+          <w:tcPr>
+            <w:tcW w:w="518" w:type="dxa"/>
+          </w:tcPr>
+          <w:p>
+            <w:pPr>
+              <w:rPr>
+                <w:lang w:val="en-GB"/>
+              </w:rPr>
+            </w:pPr>
+            <w:r>
+              <w:rPr>
+                <w:lang w:val="en-GB"/>
+              </w:rPr>
+              <w:t>6</w:t>
+            </w:r>
+          </w:p>
+        </w:tc>
+        <w:tc>
+          <w:tcPr>
+            <w:tcW w:w="2529" w:type="dxa"/>
+            <w:vMerge w:val="restart"/>
+          </w:tcPr>
+          <w:p>
+            <w:pPr>
+              <w:rPr>
+                <w:lang w:val="en-GB"/>
+              </w:rPr>
+            </w:pPr>
+            <w:r>
+              <w:rPr>
+                <w:lang w:val="en-GB"/>
+              </w:rPr>
+              <w:t>Build all components/modules and testbench</w:t>
+            </w:r>
+          </w:p>
+        </w:tc>
+        <w:tc>
+          <w:tcPr>
+            <w:tcW w:w="2335" w:type="dxa"/>
+          </w:tcPr>
+          <w:p>
+            <w:pPr>
+              <w:rPr>
+                <w:lang w:val="en-GB"/>
+              </w:rPr>
+            </w:pPr>
+            <w:r>
+              <w:rPr>
+                <w:lang w:val="en-GB"/>
+              </w:rPr>
+              <w:t>A</w:t>
+            </w:r>
+          </w:p>
+        </w:tc>
+        <w:tc>
+          <w:tcPr>
+            <w:tcW w:w="1559" w:type="dxa"/>
+          </w:tcPr>
+          <w:p>
+            <w:pPr>
+              <w:rPr>
+                <w:lang w:val="en-GB"/>
+              </w:rPr>
+            </w:pPr>
+            <w:r>
+              <w:rPr>
+                <w:lang w:val="en-GB"/>
+              </w:rPr>
+              <w:t>?</w:t>
+            </w:r>
+          </w:p>
+        </w:tc>
+        <w:tc>
+          <w:tcPr>
+            <w:tcW w:w="1276" w:type="dxa"/>
+            <w:vMerge w:val="restart"/>
+          </w:tcPr>
+          <w:p>
+            <w:pPr>
+              <w:rPr>
+                <w:lang w:val="en-GB"/>
+              </w:rPr>
+            </w:pPr>
+            <w:r>
+              <w:rPr>
+                <w:lang w:val="en-GB"/>
+              </w:rPr>
+              <w:t>07/06</w:t>
+            </w:r>
+          </w:p>
+        </w:tc>
+        <w:tc>
+          <w:tcPr>
+            <w:tcW w:w="1276" w:type="dxa"/>
+          </w:tcPr>
+          <w:p>
+            <w:pPr>
+              <w:rPr>
+                <w:lang w:val="en-GB"/>
+              </w:rPr>
+            </w:pPr>
+          </w:p>
+        </w:tc>
+      </w:tr>
+      <w:tr>
+        <w:tc>
+          <w:tcPr>
+            <w:tcW w:w="518" w:type="dxa"/>
+          </w:tcPr>
+          <w:p>
+            <w:pPr>
+              <w:rPr>
+                <w:lang w:val="en-GB"/>
+              </w:rPr>
+            </w:pPr>
+            <w:r>
+              <w:rPr>
+                <w:lang w:val="en-GB"/>
+              </w:rPr>
+              <w:t>7</w:t>
+            </w:r>
+          </w:p>
+        </w:tc>
+        <w:tc>
+          <w:tcPr>
+            <w:tcW w:w="2529" w:type="dxa"/>
+            <w:vMerge/>
+          </w:tcPr>
+          <w:p>
+            <w:pPr>
+              <w:rPr>
+                <w:lang w:val="en-GB"/>
+              </w:rPr>
+            </w:pPr>
+          </w:p>
+        </w:tc>
+        <w:tc>
+          <w:tcPr>
+            <w:tcW w:w="2335" w:type="dxa"/>
+          </w:tcPr>
+          <w:p>
+            <w:pPr>
+              <w:rPr>
+                <w:lang w:val="en-GB"/>
+              </w:rPr>
+            </w:pPr>
+            <w:r>
+              <w:rPr>
+                <w:lang w:val="en-GB"/>
+              </w:rPr>
+              <w:t>B</w:t>
+            </w:r>
+          </w:p>
+        </w:tc>
+        <w:tc>
+          <w:tcPr>
+            <w:tcW w:w="1559" w:type="dxa"/>
+          </w:tcPr>
+          <w:p>
+            <w:pPr>
+              <w:rPr>
+                <w:lang w:val="en-GB"/>
+              </w:rPr>
+            </w:pPr>
+            <w:r>
+              <w:rPr>
+                <w:lang w:val="en-GB"/>
+              </w:rPr>
+              <w:t>?</w:t>
+            </w:r>
+          </w:p>
+        </w:tc>
+        <w:tc>
+          <w:tcPr>
+            <w:tcW w:w="1276" w:type="dxa"/>
+            <w:vMerge/>
+          </w:tcPr>
+          <w:p>
+            <w:pPr>
+              <w:rPr>
+                <w:lang w:val="en-GB"/>
+              </w:rPr>
+            </w:pPr>
+          </w:p>
+        </w:tc>
+        <w:tc>
+          <w:tcPr>
+            <w:tcW w:w="1276" w:type="dxa"/>
+          </w:tcPr>
+          <w:p>
+            <w:pPr>
+              <w:rPr>
+                <w:lang w:val="en-GB"/>
+              </w:rPr>
+            </w:pPr>
+          </w:p>
+        </w:tc>
+      </w:tr>
+      <w:tr>
+        <w:tc>
+          <w:tcPr>
+            <w:tcW w:w="518" w:type="dxa"/>
+          </w:tcPr>
+          <w:p>
+            <w:pPr>
+              <w:rPr>
+                <w:lang w:val="en-GB"/>
+              </w:rPr>
+            </w:pPr>
+            <w:r>
+              <w:rPr>
+                <w:lang w:val="en-GB"/>
+              </w:rPr>
+              <w:t>8</w:t>
+            </w:r>
+          </w:p>
+        </w:tc>
+        <w:tc>
+          <w:tcPr>
+            <w:tcW w:w="2529" w:type="dxa"/>
+            <w:vMerge/>
+          </w:tcPr>
+          <w:p>
+            <w:pPr>
+              <w:rPr>
+                <w:lang w:val="en-GB"/>
+              </w:rPr>
+            </w:pPr>
+          </w:p>
+        </w:tc>
+        <w:tc>
+          <w:tcPr>
+            <w:tcW w:w="2335" w:type="dxa"/>
+          </w:tcPr>
+          <w:p>
+            <w:pPr>
+              <w:rPr>
+                <w:lang w:val="en-GB"/>
+              </w:rPr>
+            </w:pPr>
+            <w:r>
+              <w:rPr>
+                <w:lang w:val="en-GB"/>
+              </w:rPr>
+              <w:t>C</w:t>
+            </w:r>
+          </w:p>
+        </w:tc>
+        <w:tc>
+          <w:tcPr>
+            <w:tcW w:w="1559" w:type="dxa"/>
+          </w:tcPr>
+          <w:p>
+            <w:pPr>
+              <w:rPr>
+                <w:lang w:val="en-GB"/>
+              </w:rPr>
+            </w:pPr>
+            <w:r>
+              <w:rPr>
+                <w:lang w:val="en-GB"/>
+              </w:rPr>
+              <w:t>?</w:t>
+            </w:r>
+          </w:p>
+        </w:tc>
+        <w:tc>
+          <w:tcPr>
+            <w:tcW w:w="1276" w:type="dxa"/>
+            <w:vMerge/>
+          </w:tcPr>
+          <w:p>
+            <w:pPr>
+              <w:rPr>
+                <w:lang w:val="en-GB"/>
+              </w:rPr>
+            </w:pPr>
+          </w:p>
+        </w:tc>
+        <w:tc>
+          <w:tcPr>
+            <w:tcW w:w="1276" w:type="dxa"/>
+          </w:tcPr>
+          <w:p>
+            <w:pPr>
+              <w:rPr>
+                <w:lang w:val="en-GB"/>
+              </w:rPr>
+            </w:pPr>
+          </w:p>
+        </w:tc>
+      </w:tr>
+      <w:tr>
+        <w:tc>
+          <w:tcPr>
+            <w:tcW w:w="518" w:type="dxa"/>
+          </w:tcPr>
+          <w:p>
+            <w:pPr>
+              <w:rPr>
+                <w:lang w:val="en-GB"/>
+              </w:rPr>
+            </w:pPr>
+            <w:r>
+              <w:rPr>
+                <w:lang w:val="en-GB"/>
+              </w:rPr>
+              <w:t>9</w:t>
+            </w:r>
+          </w:p>
+        </w:tc>
+        <w:tc>
+          <w:tcPr>
+            <w:tcW w:w="2529" w:type="dxa"/>
+            <w:vMerge/>
+          </w:tcPr>
+          <w:p>
+            <w:pPr>
+              <w:rPr>
+                <w:lang w:val="en-GB"/>
+              </w:rPr>
+            </w:pPr>
+          </w:p>
+        </w:tc>
+        <w:tc>
+          <w:tcPr>
+            <w:tcW w:w="2335" w:type="dxa"/>
+          </w:tcPr>
+          <w:p>
+            <w:pPr>
+              <w:rPr>
+                <w:lang w:val="en-GB"/>
+              </w:rPr>
+            </w:pPr>
+            <w:r>
+              <w:rPr>
+                <w:lang w:val="en-GB"/>
+              </w:rPr>
+              <w:t>D</w:t>
+            </w:r>
+          </w:p>
+        </w:tc>
+        <w:tc>
+          <w:tcPr>
+            <w:tcW w:w="1559" w:type="dxa"/>
+          </w:tcPr>
+          <w:p>
+            <w:pPr>
+              <w:rPr>
+                <w:lang w:val="en-GB"/>
+              </w:rPr>
+            </w:pPr>
+            <w:r>
+              <w:rPr>
+                <w:lang w:val="en-GB"/>
+              </w:rPr>
+              <w:t>?</w:t>
+            </w:r>
+          </w:p>
+        </w:tc>
+        <w:tc>
+          <w:tcPr>
+            <w:tcW w:w="1276" w:type="dxa"/>
+            <w:vMerge/>
+          </w:tcPr>
+          <w:p>
+            <w:pPr>
+              <w:rPr>
+                <w:lang w:val="en-GB"/>
+              </w:rPr>
+            </w:pPr>
+          </w:p>
+        </w:tc>
+        <w:tc>
+          <w:tcPr>
+            <w:tcW w:w="1276" w:type="dxa"/>
+          </w:tcPr>
+          <w:p>
+            <w:pPr>
+              <w:rPr>
+                <w:lang w:val="en-GB"/>
+              </w:rPr>
+            </w:pPr>
+          </w:p>
+        </w:tc>
+      </w:tr>
+      <w:tr>
+        <w:tc>
+          <w:tcPr>
+            <w:tcW w:w="518" w:type="dxa"/>
+          </w:tcPr>
+          <w:p>
+            <w:pPr>
+              <w:rPr>
+                <w:lang w:val="en-GB"/>
+              </w:rPr>
+            </w:pPr>
+            <w:r>
+              <w:rPr>
+                <w:lang w:val="en-GB"/>
+              </w:rPr>
+              <w:t>10</w:t>
+            </w:r>
+          </w:p>
+        </w:tc>
+        <w:tc>
+          <w:tcPr>
+            <w:tcW w:w="2529" w:type="dxa"/>
+            <w:vMerge/>
+          </w:tcPr>
+          <w:p>
+            <w:pPr>
+              <w:rPr>
+                <w:lang w:val="en-GB"/>
+              </w:rPr>
+            </w:pPr>
+          </w:p>
+        </w:tc>
+        <w:tc>
+          <w:tcPr>
+            <w:tcW w:w="2335" w:type="dxa"/>
+          </w:tcPr>
+          <w:p>
+            <w:pPr>
+              <w:rPr>
+                <w:lang w:val="en-GB"/>
+              </w:rPr>
+            </w:pPr>
+            <w:r>
+              <w:rPr>
+                <w:lang w:val="en-GB"/>
+              </w:rPr>
+              <w:t>E</w:t>
+            </w:r>
+          </w:p>
+        </w:tc>
+        <w:tc>
+          <w:tcPr>
+            <w:tcW w:w="1559" w:type="dxa"/>
+          </w:tcPr>
+          <w:p>
+            <w:pPr>
+              <w:rPr>
+                <w:lang w:val="en-GB"/>
+              </w:rPr>
+            </w:pPr>
+            <w:r>
+              <w:rPr>
+                <w:lang w:val="en-GB"/>
+              </w:rPr>
+              <w:t>?</w:t>
+            </w:r>
+          </w:p>
+        </w:tc>
+        <w:tc>
+          <w:tcPr>
+            <w:tcW w:w="1276" w:type="dxa"/>
+            <w:vMerge/>
+          </w:tcPr>
+          <w:p>
+            <w:pPr>
+              <w:rPr>
+                <w:lang w:val="en-GB"/>
+              </w:rPr>
+            </w:pPr>
+          </w:p>
+        </w:tc>
+        <w:tc>
+          <w:tcPr>
+            <w:tcW w:w="1276" w:type="dxa"/>
+          </w:tcPr>
+          <w:p>
+            <w:pPr>
+              <w:rPr>
+                <w:lang w:val="en-GB"/>
+              </w:rPr>
+            </w:pPr>
+          </w:p>
+        </w:tc>
+      </w:tr>
+      <w:tr>
+        <w:tc>
+          <w:tcPr>
+            <w:tcW w:w="518" w:type="dxa"/>
+          </w:tcPr>
+          <w:p>
+            <w:pPr>
+              <w:rPr>
+                <w:lang w:val="en-GB"/>
+              </w:rPr>
+            </w:pPr>
+            <w:r>
+              <w:rPr>
+                <w:lang w:val="en-GB"/>
+              </w:rPr>
+              <w:t>11</w:t>
+            </w:r>
+          </w:p>
+        </w:tc>
+        <w:tc>
+          <w:tcPr>
+            <w:tcW w:w="2529" w:type="dxa"/>
+            <w:vMerge/>
+          </w:tcPr>
+          <w:p>
+            <w:pPr>
+              <w:rPr>
+                <w:lang w:val="en-GB"/>
+              </w:rPr>
+            </w:pPr>
+          </w:p>
+        </w:tc>
+        <w:tc>
+          <w:tcPr>
+            <w:tcW w:w="2335" w:type="dxa"/>
+          </w:tcPr>
+          <w:p>
+            <w:pPr>
+              <w:rPr>
+                <w:lang w:val="en-GB"/>
+              </w:rPr>
+            </w:pPr>
+            <w:r>
+              <w:rPr>
+                <w:lang w:val="en-GB"/>
+              </w:rPr>
+              <w:t>F</w:t>
+            </w:r>
+          </w:p>
+        </w:tc>
+        <w:tc>
+          <w:tcPr>
+            <w:tcW w:w="1559" w:type="dxa"/>
+          </w:tcPr>
+          <w:p>
+            <w:pPr>
+              <w:rPr>
+                <w:lang w:val="en-GB"/>
+              </w:rPr>
+            </w:pPr>
+            <w:r>
+              <w:rPr>
+                <w:lang w:val="en-GB"/>
+              </w:rPr>
+              <w:t>?</w:t>
+            </w:r>
+          </w:p>
+        </w:tc>
+        <w:tc>
+          <w:tcPr>
+            <w:tcW w:w="1276" w:type="dxa"/>
+            <w:vMerge/>
+          </w:tcPr>
+          <w:p>
+            <w:pPr>
+              <w:rPr>
+                <w:lang w:val="en-GB"/>
+              </w:rPr>
+            </w:pPr>
+          </w:p>
+        </w:tc>
+        <w:tc>
+          <w:tcPr>
+            <w:tcW w:w="1276" w:type="dxa"/>
+          </w:tcPr>
+          <w:p>
+            <w:pPr>
+              <w:rPr>
+                <w:lang w:val="en-GB"/>
+              </w:rPr>
+            </w:pPr>
+          </w:p>
+        </w:tc>
+      </w:tr>
+      <w:tr>
+        <w:tc>
+          <w:tcPr>
+            <w:tcW w:w="518" w:type="dxa"/>
+          </w:tcPr>
+          <w:p>
+            <w:pPr>
+              <w:rPr>
+                <w:lang w:val="en-GB"/>
+              </w:rPr>
+            </w:pPr>
+            <w:r>
+              <w:rPr>
+                <w:lang w:val="en-GB"/>
+              </w:rPr>
+              <w:t>12</w:t>
+            </w:r>
+          </w:p>
+        </w:tc>
+        <w:tc>
+          <w:tcPr>
+            <w:tcW w:w="2529" w:type="dxa"/>
+            <w:vMerge/>
+          </w:tcPr>
+          <w:p>
+            <w:pPr>
+              <w:rPr>
+                <w:lang w:val="en-GB"/>
+              </w:rPr>
+            </w:pPr>
+          </w:p>
+        </w:tc>
+        <w:tc>
+          <w:tcPr>
+            <w:tcW w:w="2335" w:type="dxa"/>
+          </w:tcPr>
+          <w:p>
+            <w:pPr>
+              <w:rPr>
+                <w:lang w:val="en-GB"/>
+              </w:rPr>
+            </w:pPr>
+            <w:r>
+              <w:rPr>
+                <w:lang w:val="en-GB"/>
+              </w:rPr>
+              <w:t>G</w:t>
+            </w:r>
+          </w:p>
+        </w:tc>
+        <w:tc>
+          <w:tcPr>
+            <w:tcW w:w="1559" w:type="dxa"/>
+          </w:tcPr>
+          <w:p>
+            <w:pPr>
+              <w:rPr>
+                <w:lang w:val="en-GB"/>
+              </w:rPr>
+            </w:pPr>
+            <w:r>
+              <w:rPr>
+                <w:lang w:val="en-GB"/>
+              </w:rPr>
+              <w:t>?</w:t>
+            </w:r>
+          </w:p>
+        </w:tc>
+        <w:tc>
+          <w:tcPr>
+            <w:tcW w:w="1276" w:type="dxa"/>
+            <w:vMerge/>
+          </w:tcPr>
+          <w:p>
+            <w:pPr>
+              <w:rPr>
+                <w:lang w:val="en-GB"/>
+              </w:rPr>
+            </w:pPr>
+          </w:p>
+        </w:tc>
+        <w:tc>
+          <w:tcPr>
+            <w:tcW w:w="1276" w:type="dxa"/>
+          </w:tcPr>
+          <w:p>
+            <w:pPr>
+              <w:rPr>
+                <w:lang w:val="en-GB"/>
+              </w:rPr>
+            </w:pPr>
+          </w:p>
+        </w:tc>
+      </w:tr>
+      <w:tr>
+        <w:tc>
+          <w:tcPr>
+            <w:tcW w:w="518" w:type="dxa"/>
+          </w:tcPr>
+          <w:p>
+            <w:pPr>
+              <w:rPr>
+                <w:lang w:val="en-GB"/>
+              </w:rPr>
+            </w:pPr>
+            <w:r>
+              <w:rPr>
+                <w:lang w:val="en-GB"/>
+              </w:rPr>
+              <w:t>13</w:t>
+            </w:r>
+          </w:p>
+        </w:tc>
+        <w:tc>
+          <w:tcPr>
+            <w:tcW w:w="2529" w:type="dxa"/>
+          </w:tcPr>
+          <w:p>
+            <w:pPr>
+              <w:rPr>
+                <w:lang w:val="en-GB"/>
+              </w:rPr>
+            </w:pPr>
+            <w:r>
+              <w:rPr>
+                <w:lang w:val="en-GB"/>
+              </w:rPr>
+              <w:t>Integrate components/modules</w:t>
+            </w:r>
+          </w:p>
+        </w:tc>
+        <w:tc>
+          <w:tcPr>
+            <w:tcW w:w="2335" w:type="dxa"/>
+          </w:tcPr>
+          <w:p>
+            <w:pPr>
+              <w:rPr>
+                <w:lang w:val="en-GB"/>
+              </w:rPr>
+            </w:pPr>
+          </w:p>
+        </w:tc>
+        <w:tc>
+          <w:tcPr>
+            <w:tcW w:w="1559" w:type="dxa"/>
+          </w:tcPr>
+          <w:p>
+            <w:pPr>
+              <w:rPr>
+                <w:lang w:val="en-GB"/>
+              </w:rPr>
+            </w:pPr>
+          </w:p>
+        </w:tc>
+        <w:tc>
+          <w:tcPr>
+            <w:tcW w:w="1276" w:type="dxa"/>
+          </w:tcPr>
+          <w:p>
+            <w:pPr>
+              <w:rPr>
+                <w:lang w:val="en-GB"/>
+              </w:rPr>
+            </w:pPr>
+            <w:r>
+              <w:rPr>
+                <w:lang w:val="en-GB"/>
+              </w:rPr>
+              <w:t>08/06</w:t>
+            </w:r>
+          </w:p>
+        </w:tc>
+        <w:tc>
+          <w:tcPr>
+            <w:tcW w:w="1276" w:type="dxa"/>
+          </w:tcPr>
+          <w:p>
+            <w:pPr>
+              <w:rPr>
+                <w:lang w:val="en-GB"/>
+              </w:rPr>
+            </w:pPr>
+          </w:p>
+        </w:tc>
+      </w:tr>
+      <w:tr>
+        <w:tc>
+          <w:tcPr>
+            <w:tcW w:w="518" w:type="dxa"/>
+          </w:tcPr>
+          <w:p>
+            <w:pPr>
+              <w:rPr>
+                <w:lang w:val="en-GB"/>
+              </w:rPr>
+            </w:pPr>
+            <w:r>
+              <w:rPr>
+                <w:lang w:val="en-GB"/>
+              </w:rPr>
+              <w:t>14</w:t>
+            </w:r>
+          </w:p>
+        </w:tc>
+        <w:tc>
+          <w:tcPr>
+            <w:tcW w:w="2529" w:type="dxa"/>
+          </w:tcPr>
+          <w:p>
+            <w:pPr>
+              <w:rPr>
+                <w:lang w:val="en-GB"/>
+              </w:rPr>
+            </w:pPr>
+            <w:r>
+              <w:rPr>
+                <w:lang w:val="en-GB"/>
+              </w:rPr>
+              <w:t>Test</w:t>
+            </w:r>
+          </w:p>
+        </w:tc>
+        <w:tc>
+          <w:tcPr>
+            <w:tcW w:w="2335" w:type="dxa"/>
+          </w:tcPr>
+          <w:p>
+            <w:pPr>
+              <w:rPr>
+                <w:lang w:val="en-GB"/>
+              </w:rPr>
+            </w:pPr>
+          </w:p>
+        </w:tc>
+        <w:tc>
+          <w:tcPr>
+            <w:tcW w:w="1559" w:type="dxa"/>
+          </w:tcPr>
+          <w:p>
+            <w:pPr>
+              <w:rPr>
+                <w:lang w:val="en-GB"/>
+              </w:rPr>
+            </w:pPr>
+          </w:p>
+        </w:tc>
+        <w:tc>
+          <w:tcPr>
+            <w:tcW w:w="1276" w:type="dxa"/>
+          </w:tcPr>
+          <w:p>
+            <w:pPr>
+              <w:rPr>
+                <w:lang w:val="en-GB"/>
+              </w:rPr>
+            </w:pPr>
+            <w:r>
+              <w:rPr>
+                <w:lang w:val="en-GB"/>
+              </w:rPr>
+              <w:t>8/06</w:t>
+            </w:r>
+          </w:p>
+        </w:tc>
+        <w:tc>
+          <w:tcPr>
+            <w:tcW w:w="1276" w:type="dxa"/>
+          </w:tcPr>
+          <w:p>
+            <w:pPr>
+              <w:rPr>
+                <w:lang w:val="en-GB"/>
+              </w:rPr>
+            </w:pPr>
+          </w:p>
+        </w:tc>
+      </w:tr>
+      <w:tr>
+        <w:tc>
+          <w:tcPr>
+            <w:tcW w:w="518" w:type="dxa"/>
+          </w:tcPr>
+          <w:p>
+            <w:pPr>
+              <w:rPr>
+                <w:lang w:val="en-GB"/>
+              </w:rPr>
+            </w:pPr>
+            <w:r>
+              <w:rPr>
+                <w:lang w:val="en-GB"/>
+              </w:rPr>
+              <w:t>15</w:t>
+            </w:r>
+          </w:p>
+        </w:tc>
+        <w:tc>
+          <w:tcPr>
+            <w:tcW w:w="2529" w:type="dxa"/>
+          </w:tcPr>
+          <w:p>
+            <w:pPr>
+              <w:rPr>
+                <w:lang w:val="en-GB"/>
+              </w:rPr>
+            </w:pPr>
+            <w:r>
+              <w:rPr>
+                <w:lang w:val="en-GB"/>
+              </w:rPr>
+              <w:t>Report</w:t>
+            </w:r>
+          </w:p>
+        </w:tc>
+        <w:tc>
+          <w:tcPr>
+            <w:tcW w:w="2335" w:type="dxa"/>
+          </w:tcPr>
+          <w:p>
+            <w:pPr>
+              <w:rPr>
+                <w:lang w:val="en-GB"/>
+              </w:rPr>
+            </w:pPr>
+          </w:p>
+        </w:tc>
+        <w:tc>
+          <w:tcPr>
+            <w:tcW w:w="1559" w:type="dxa"/>
+          </w:tcPr>
+          <w:p>
+            <w:pPr>
+              <w:rPr>
+                <w:lang w:val="en-GB"/>
+              </w:rPr>
+            </w:pPr>
+          </w:p>
+        </w:tc>
+        <w:tc>
+          <w:tcPr>
+            <w:tcW w:w="1276" w:type="dxa"/>
+          </w:tcPr>
+          <w:p>
+            <w:pPr>
+              <w:rPr>
+                <w:lang w:val="en-GB"/>
+              </w:rPr>
+            </w:pPr>
+            <w:r>
+              <w:rPr>
+                <w:lang w:val="en-GB"/>
+              </w:rPr>
+              <w:t>10/06</w:t>
+            </w:r>
+          </w:p>
+        </w:tc>
+        <w:tc>
+          <w:tcPr>
+            <w:tcW w:w="1276" w:type="dxa"/>
+          </w:tcPr>
+          <w:p>
+            <w:pPr>
+              <w:rPr>
+                <w:lang w:val="en-GB"/>
+              </w:rPr>
+            </w:pPr>
+          </w:p>
+        </w:tc>
+      </w:tr>
+    </w:tbl>
     <w:p>
       <w:pPr>
-        <w:pStyle w:val="Heading1"/>
         <w:rPr>
           <w:lang w:val="en-GB"/>
         </w:rPr>
@@ -1209,6 +2820,7 @@
   <w:style w:type="paragraph" w:default="1" w:styleId="Normal">
     <w:name w:val="Normal"/>
     <w:qFormat/>
+    <w:rsid w:val="005154A1"/>
   </w:style>
   <w:style w:type="paragraph" w:styleId="Heading1">
     <w:name w:val="heading 1"/>

</xml_diff>